<commit_message>
Updated independant project info
</commit_message>
<xml_diff>
--- a/GregHolliday2018b.docx
+++ b/GregHolliday2018b.docx
@@ -7,6 +7,7 @@
         <w:pStyle w:val="ContactInfo"/>
         <w:rPr>
           <w:rFonts w:asciiTheme="majorHAnsi" w:hAnsiTheme="majorHAnsi"/>
+          <w:b/>
           <w:i w:val="0"/>
           <w:sz w:val="24"/>
           <w:szCs w:val="24"/>
@@ -15,6 +16,7 @@
       <w:r>
         <w:rPr>
           <w:rFonts w:asciiTheme="majorHAnsi" w:hAnsiTheme="majorHAnsi"/>
+          <w:b/>
           <w:i w:val="0"/>
           <w:sz w:val="24"/>
           <w:szCs w:val="24"/>
@@ -79,6 +81,14 @@
         </w:rPr>
         <w:t xml:space="preserve">Computer professional accomplished in delivering exceptional results through a strong work ethic, ability to multi-task, and strong problem-solving skills.  Over 19 years of experience in development of Client/Server, database, and web-based applications. </w:t>
       </w:r>
+    </w:p>
+    <w:p>
+      <w:pPr>
+        <w:rPr>
+          <w:rFonts w:cs="Times New Roman"/>
+          <w:i w:val="0"/>
+        </w:rPr>
+      </w:pPr>
     </w:p>
     <w:sdt>
       <w:sdtPr>
@@ -93,6 +103,7 @@
         <w:showingPlcHdr/>
         <w15:appearance w15:val="hidden"/>
       </w:sdtPr>
+      <w:sdtEndPr/>
       <w:sdtContent>
         <w:p>
           <w:pPr>
@@ -355,6 +366,17 @@
               <w:t>Python</w:t>
             </w:r>
           </w:p>
+          <w:p>
+            <w:pPr>
+              <w:spacing w:after="0"/>
+              <w:ind w:left="720"/>
+              <w:rPr>
+                <w:rFonts w:cs="Times New Roman"/>
+                <w:b/>
+                <w:i w:val="0"/>
+              </w:rPr>
+            </w:pPr>
+          </w:p>
         </w:tc>
         <w:tc>
           <w:tcPr>
@@ -385,29 +407,26 @@
                 <w:rFonts w:cs="Times New Roman"/>
                 <w:i w:val="0"/>
               </w:rPr>
-              <w:t>Arduino development</w:t>
+              <w:t xml:space="preserve">Embedded systems </w:t>
+            </w:r>
+            <w:r>
+              <w:rPr>
+                <w:rFonts w:cs="Times New Roman"/>
+                <w:i w:val="0"/>
+              </w:rPr>
+              <w:t>development</w:t>
             </w:r>
           </w:p>
           <w:p>
             <w:pPr>
-              <w:numPr>
-                <w:ilvl w:val="0"/>
-                <w:numId w:val="4"/>
-              </w:numPr>
               <w:spacing w:after="0"/>
+              <w:ind w:left="720"/>
               <w:rPr>
                 <w:rFonts w:cs="Times New Roman"/>
                 <w:b/>
                 <w:i w:val="0"/>
               </w:rPr>
             </w:pPr>
-            <w:r>
-              <w:rPr>
-                <w:rFonts w:cs="Times New Roman"/>
-                <w:i w:val="0"/>
-              </w:rPr>
-              <w:t>Raspberry Pi</w:t>
-            </w:r>
           </w:p>
         </w:tc>
       </w:tr>
@@ -433,6 +452,7 @@
           <w:showingPlcHdr/>
           <w15:appearance w15:val="hidden"/>
         </w:sdtPr>
+        <w:sdtEndPr/>
         <w:sdtContent>
           <w:r>
             <w:rPr>
@@ -480,7 +500,13 @@
         <w:rPr>
           <w:i w:val="0"/>
         </w:rPr>
-        <w:t>Work with business users and engineers to gather requirements and design web-based applications for tracking and predicting usable life for gas turbines and other power producing equipment.</w:t>
+        <w:t xml:space="preserve">Work with business users and engineers to gather requirements and design web-based applications for tracking and predicting usable life for gas turbines and </w:t>
+      </w:r>
+      <w:r>
+        <w:rPr>
+          <w:i w:val="0"/>
+        </w:rPr>
+        <w:t>other power producing equipment</w:t>
       </w:r>
     </w:p>
     <w:p>
@@ -530,7 +556,16 @@
           <w:iCs w:val="0"/>
           <w:color w:val="222222"/>
         </w:rPr>
-        <w:t>Direct and lead development team from project initiation through delivery of final product.</w:t>
+        <w:t>Direct and lead development team from project initiation th</w:t>
+      </w:r>
+      <w:r>
+        <w:rPr>
+          <w:rFonts w:eastAsia="Times New Roman" w:cs="Arial"/>
+          <w:i w:val="0"/>
+          <w:iCs w:val="0"/>
+          <w:color w:val="222222"/>
+        </w:rPr>
+        <w:t>rough delivery of final product</w:t>
       </w:r>
     </w:p>
     <w:p>
@@ -562,7 +597,13 @@
         <w:rPr>
           <w:i w:val="0"/>
         </w:rPr>
-        <w:t xml:space="preserve"> party libraries, and custom reusable components.</w:t>
+        <w:t xml:space="preserve"> party libraries,</w:t>
+      </w:r>
+      <w:r>
+        <w:rPr>
+          <w:i w:val="0"/>
+        </w:rPr>
+        <w:t xml:space="preserve"> and custom reusable components</w:t>
       </w:r>
     </w:p>
     <w:p>
@@ -606,13 +647,13 @@
         <w:rPr>
           <w:i w:val="0"/>
         </w:rPr>
-        <w:t>Served on team tasked with establishing development and design standards for the GE Power Digital division.</w:t>
-      </w:r>
-      <w:r>
-        <w:rPr>
-          <w:i w:val="0"/>
-        </w:rPr>
-        <w:t xml:space="preserve"> </w:t>
+        <w:t>Served on team tasked with establishing development and design standards fo</w:t>
+      </w:r>
+      <w:r>
+        <w:rPr>
+          <w:i w:val="0"/>
+        </w:rPr>
+        <w:t>r the GE Power Digital division</w:t>
       </w:r>
     </w:p>
     <w:p>
@@ -631,7 +672,13 @@
         <w:rPr>
           <w:i w:val="0"/>
         </w:rPr>
-        <w:t>Implemented a CI/CD process, using Jenkins Pipeline, for automated testing and deployment to cloud based and internal servers.</w:t>
+        <w:t>Implemented a CI/CD process, using Jenkins Pipeline, for automated testing and deployment to c</w:t>
+      </w:r>
+      <w:r>
+        <w:rPr>
+          <w:i w:val="0"/>
+        </w:rPr>
+        <w:t>loud based and internal servers</w:t>
       </w:r>
     </w:p>
     <w:p>
@@ -650,7 +697,13 @@
         <w:rPr>
           <w:i w:val="0"/>
         </w:rPr>
-        <w:t>Designed and implemented RESTful APIs in Java with Spring Boot.</w:t>
+        <w:t>Designed and implemented RESTfu</w:t>
+      </w:r>
+      <w:r>
+        <w:rPr>
+          <w:i w:val="0"/>
+        </w:rPr>
+        <w:t>l APIs in Java with Spring Boot</w:t>
       </w:r>
     </w:p>
     <w:p>
@@ -672,6 +725,15 @@
         <w:t>Mentor and train new team members</w:t>
       </w:r>
     </w:p>
+    <w:p>
+      <w:pPr>
+        <w:pStyle w:val="ListParagraph"/>
+        <w:spacing w:line="259" w:lineRule="auto"/>
+        <w:rPr>
+          <w:i w:val="0"/>
+        </w:rPr>
+      </w:pPr>
+    </w:p>
     <w:bookmarkEnd w:id="2"/>
     <w:bookmarkEnd w:id="3"/>
     <w:p>
@@ -686,21 +748,7 @@
         <w:rPr>
           <w:i w:val="0"/>
         </w:rPr>
-        <w:t xml:space="preserve">Systems Analyst | Aug 2010 – May 2016 | </w:t>
-      </w:r>
-      <w:proofErr w:type="spellStart"/>
-      <w:r>
-        <w:rPr>
-          <w:i w:val="0"/>
-        </w:rPr>
-        <w:t>AssetPoint</w:t>
-      </w:r>
-      <w:proofErr w:type="spellEnd"/>
-      <w:r>
-        <w:rPr>
-          <w:i w:val="0"/>
-        </w:rPr>
-        <w:t>, LLC</w:t>
+        <w:t>Systems Analyst | Aug 2010 – May 2016 | AssetPoint, LLC</w:t>
       </w:r>
     </w:p>
     <w:p>
@@ -719,23 +767,14 @@
           <w:rFonts w:cs="Times New Roman"/>
           <w:i w:val="0"/>
         </w:rPr>
-        <w:t xml:space="preserve">Work with project managers and other developers to target areas of the legacy PowerBuilder application and rewrite the functionality with C# .Net, HTML, JavaScript, JQuery, </w:t>
-      </w:r>
-      <w:proofErr w:type="spellStart"/>
-      <w:r>
-        <w:rPr>
-          <w:rFonts w:cs="Times New Roman"/>
-          <w:i w:val="0"/>
-        </w:rPr>
-        <w:t>Bootstap</w:t>
-      </w:r>
-      <w:proofErr w:type="spellEnd"/>
-      <w:r>
-        <w:rPr>
-          <w:rFonts w:cs="Times New Roman"/>
-          <w:i w:val="0"/>
-        </w:rPr>
-        <w:t>, and AngularJS.</w:t>
+        <w:t xml:space="preserve">Work with project managers and other developers to target areas of the legacy PowerBuilder application and rewrite the functionality with C# .Net, HTML, JavaScript, </w:t>
+      </w:r>
+      <w:r>
+        <w:rPr>
+          <w:rFonts w:cs="Times New Roman"/>
+          <w:i w:val="0"/>
+        </w:rPr>
+        <w:t>JQuery, Bootstap, and AngularJS</w:t>
       </w:r>
     </w:p>
     <w:p>
@@ -754,23 +793,14 @@
           <w:rFonts w:cs="Times New Roman"/>
           <w:i w:val="0"/>
         </w:rPr>
-        <w:t xml:space="preserve">Responsible for layout and design of all HTML pages in the new web-based application.  Developed mock ups, wireframes and prototypes using Adobe Photoshop, </w:t>
-      </w:r>
-      <w:proofErr w:type="spellStart"/>
-      <w:r>
-        <w:rPr>
-          <w:rFonts w:cs="Times New Roman"/>
-          <w:i w:val="0"/>
-        </w:rPr>
-        <w:t>MoqUps</w:t>
-      </w:r>
-      <w:proofErr w:type="spellEnd"/>
-      <w:r>
-        <w:rPr>
-          <w:rFonts w:cs="Times New Roman"/>
-          <w:i w:val="0"/>
-        </w:rPr>
-        <w:t>, and HTML.</w:t>
+        <w:t>Responsible for layout and design of all HTML pages in the new web-based application.  Developed mock ups, wireframes and prototypes using Ad</w:t>
+      </w:r>
+      <w:r>
+        <w:rPr>
+          <w:rFonts w:cs="Times New Roman"/>
+          <w:i w:val="0"/>
+        </w:rPr>
+        <w:t>obe Photoshop, MoqUps, and HTML</w:t>
       </w:r>
     </w:p>
     <w:p>
@@ -789,7 +819,14 @@
           <w:rFonts w:cs="Times New Roman"/>
           <w:i w:val="0"/>
         </w:rPr>
-        <w:t>Meet with project managers and customer representatives to gather requirements, prepare functional and technical design documents.</w:t>
+        <w:t>Meet with project managers and customer representatives to gather requirements, prepare functional</w:t>
+      </w:r>
+      <w:r>
+        <w:rPr>
+          <w:rFonts w:cs="Times New Roman"/>
+          <w:i w:val="0"/>
+        </w:rPr>
+        <w:t xml:space="preserve"> and technical design documents</w:t>
       </w:r>
     </w:p>
     <w:p>
@@ -808,7 +845,21 @@
           <w:rFonts w:cs="Times New Roman"/>
           <w:i w:val="0"/>
         </w:rPr>
-        <w:t xml:space="preserve">Help Business Analyst maintain all documentation for application releases, including functional design, release notes, user guides, and project schedules. </w:t>
+        <w:t xml:space="preserve">Help Business Analyst maintain all documentation for application releases, including functional design, release notes, user </w:t>
+      </w:r>
+      <w:r>
+        <w:rPr>
+          <w:rFonts w:cs="Times New Roman"/>
+          <w:i w:val="0"/>
+        </w:rPr>
+        <w:t>guides, and project schedules</w:t>
+      </w:r>
+      <w:r>
+        <w:rPr>
+          <w:rFonts w:cs="Times New Roman"/>
+          <w:i w:val="0"/>
+        </w:rPr>
+        <w:t xml:space="preserve"> </w:t>
       </w:r>
     </w:p>
     <w:p>
@@ -827,23 +878,15 @@
           <w:rFonts w:cs="Times New Roman"/>
           <w:i w:val="0"/>
         </w:rPr>
-        <w:t xml:space="preserve">Maintain C# .Net applications used for transferring data between third party inventory and accounting applications, such as SAP, and the </w:t>
-      </w:r>
-      <w:proofErr w:type="spellStart"/>
-      <w:r>
-        <w:rPr>
-          <w:rFonts w:cs="Times New Roman"/>
-          <w:i w:val="0"/>
-        </w:rPr>
-        <w:t>TabWare</w:t>
-      </w:r>
-      <w:proofErr w:type="spellEnd"/>
-      <w:r>
-        <w:rPr>
-          <w:rFonts w:cs="Times New Roman"/>
-          <w:i w:val="0"/>
-        </w:rPr>
-        <w:t xml:space="preserve"> Oracle and MS SQL databases.</w:t>
+        <w:lastRenderedPageBreak/>
+        <w:t>Maintain C# .Net applications used for transferring data between third party inventory and accounting applications, such as SAP, and the TabW</w:t>
+      </w:r>
+      <w:r>
+        <w:rPr>
+          <w:rFonts w:cs="Times New Roman"/>
+          <w:i w:val="0"/>
+        </w:rPr>
+        <w:t>are Oracle and MS SQL databases</w:t>
       </w:r>
     </w:p>
     <w:p>
@@ -862,40 +905,14 @@
           <w:rFonts w:cs="Times New Roman"/>
           <w:i w:val="0"/>
         </w:rPr>
-        <w:lastRenderedPageBreak/>
-        <w:t xml:space="preserve">Responsible for identifying and implementing customer specific enhancements to the </w:t>
-      </w:r>
-      <w:proofErr w:type="spellStart"/>
-      <w:r>
-        <w:rPr>
-          <w:rFonts w:cs="Times New Roman"/>
-          <w:i w:val="0"/>
-        </w:rPr>
-        <w:t>TabWare</w:t>
-      </w:r>
-      <w:proofErr w:type="spellEnd"/>
-      <w:r>
-        <w:rPr>
-          <w:rFonts w:cs="Times New Roman"/>
-          <w:i w:val="0"/>
-        </w:rPr>
-        <w:t xml:space="preserve"> application.  </w:t>
-      </w:r>
-      <w:proofErr w:type="spellStart"/>
-      <w:r>
-        <w:rPr>
-          <w:rFonts w:cs="Times New Roman"/>
-          <w:i w:val="0"/>
-        </w:rPr>
-        <w:t>TabWare</w:t>
-      </w:r>
-      <w:proofErr w:type="spellEnd"/>
-      <w:r>
-        <w:rPr>
-          <w:rFonts w:cs="Times New Roman"/>
-          <w:i w:val="0"/>
-        </w:rPr>
-        <w:t xml:space="preserve"> is an Enterprise Asset Management software package developed in PowerBuilder and C# .Net.</w:t>
+        <w:t>Responsible for identifying and implementing customer specific enhancements to the TabWare application.  TabWare is an Enterprise Asset Management software package develo</w:t>
+      </w:r>
+      <w:r>
+        <w:rPr>
+          <w:rFonts w:cs="Times New Roman"/>
+          <w:i w:val="0"/>
+        </w:rPr>
+        <w:t>ped in PowerBuilder and C# .Net</w:t>
       </w:r>
     </w:p>
     <w:p>
@@ -914,7 +931,14 @@
           <w:rFonts w:cs="Times New Roman"/>
           <w:i w:val="0"/>
         </w:rPr>
-        <w:t>Work with the Customer Support team to provide second level Help Desk support to customers as needed.</w:t>
+        <w:t>Work with the Customer Support team to provide second level Help Desk</w:t>
+      </w:r>
+      <w:r>
+        <w:rPr>
+          <w:rFonts w:cs="Times New Roman"/>
+          <w:i w:val="0"/>
+        </w:rPr>
+        <w:t xml:space="preserve"> support to customers as needed</w:t>
       </w:r>
     </w:p>
     <w:p>
@@ -933,7 +957,14 @@
           <w:rFonts w:cs="Times New Roman"/>
           <w:i w:val="0"/>
         </w:rPr>
-        <w:t>Developed several data conversion routines, using Perl, to help stream line the implementation process for new customers.</w:t>
+        <w:t>Developed several data conversion routines, using Perl, to help stream line the implement</w:t>
+      </w:r>
+      <w:r>
+        <w:rPr>
+          <w:rFonts w:cs="Times New Roman"/>
+          <w:i w:val="0"/>
+        </w:rPr>
+        <w:t>ation process for new customers</w:t>
       </w:r>
     </w:p>
     <w:p>
@@ -975,7 +1006,14 @@
           <w:rFonts w:cs="Times New Roman"/>
           <w:i w:val="0"/>
         </w:rPr>
-        <w:t>Promoted from Developer to Technical Leader in February 2004.</w:t>
+        <w:t>Promoted from Developer to Te</w:t>
+      </w:r>
+      <w:r>
+        <w:rPr>
+          <w:rFonts w:cs="Times New Roman"/>
+          <w:i w:val="0"/>
+        </w:rPr>
+        <w:t>chnical Leader in February 2004</w:t>
       </w:r>
     </w:p>
     <w:p>
@@ -994,7 +1032,14 @@
           <w:rFonts w:cs="Times New Roman"/>
           <w:i w:val="0"/>
         </w:rPr>
-        <w:t>Responsible for the day to day activities of an in-house software development team consisting of two full time developers and three off-shore contractors.  This team was responsible for providing development and production support for three applications used for maintaining group life insurance data for customers with 500+ employees.</w:t>
+        <w:t>Responsible for the day to day activities of an in-house software development team consisting of two full time developers and three off-shore contractors.  This team was responsible for providing development and production support for three applications used for maintaining group life insurance data fo</w:t>
+      </w:r>
+      <w:r>
+        <w:rPr>
+          <w:rFonts w:cs="Times New Roman"/>
+          <w:i w:val="0"/>
+        </w:rPr>
+        <w:t>r customers with 500+ employees</w:t>
       </w:r>
     </w:p>
     <w:p>
@@ -1013,7 +1058,14 @@
           <w:rFonts w:cs="Times New Roman"/>
           <w:i w:val="0"/>
         </w:rPr>
-        <w:t>Worked with key business partners to identify application enhancements, gather requirements, prepare functional and technical design documents.</w:t>
+        <w:t>Worked with key business partners to identify application enhancements, gather requirements, prepare functional</w:t>
+      </w:r>
+      <w:r>
+        <w:rPr>
+          <w:rFonts w:cs="Times New Roman"/>
+          <w:i w:val="0"/>
+        </w:rPr>
+        <w:t xml:space="preserve"> and technical design documents</w:t>
       </w:r>
     </w:p>
     <w:p>
@@ -1032,7 +1084,14 @@
           <w:rFonts w:cs="Times New Roman"/>
           <w:i w:val="0"/>
         </w:rPr>
-        <w:t>Kept upper management apprised as to the status of projects through written weekly status reports, as well as weekly team status meetings.</w:t>
+        <w:t>Kept upper management apprised as to the status of projects through written weekly status reports, as well</w:t>
+      </w:r>
+      <w:r>
+        <w:rPr>
+          <w:rFonts w:cs="Times New Roman"/>
+          <w:i w:val="0"/>
+        </w:rPr>
+        <w:t xml:space="preserve"> as weekly team status meetings</w:t>
       </w:r>
     </w:p>
     <w:p>
@@ -1051,7 +1110,14 @@
           <w:rFonts w:cs="Times New Roman"/>
           <w:i w:val="0"/>
         </w:rPr>
-        <w:t xml:space="preserve">Maintained all documentation for application releases, including requirements documents, release notes and user guides, and project schedules. </w:t>
+        <w:t>Maintained all documentation for application releases, including requirements documents, release notes and user</w:t>
+      </w:r>
+      <w:r>
+        <w:rPr>
+          <w:rFonts w:cs="Times New Roman"/>
+          <w:i w:val="0"/>
+        </w:rPr>
+        <w:t xml:space="preserve"> guides, and project schedules</w:t>
       </w:r>
     </w:p>
     <w:p>
@@ -1070,7 +1136,21 @@
           <w:rFonts w:cs="Times New Roman"/>
           <w:i w:val="0"/>
         </w:rPr>
-        <w:t xml:space="preserve">Participated in quarterly software quality reviews as outlined by the company. </w:t>
+        <w:t>Participated in quarterly software quality rev</w:t>
+      </w:r>
+      <w:r>
+        <w:rPr>
+          <w:rFonts w:cs="Times New Roman"/>
+          <w:i w:val="0"/>
+        </w:rPr>
+        <w:t>iews as outlined by the company</w:t>
+      </w:r>
+      <w:r>
+        <w:rPr>
+          <w:rFonts w:cs="Times New Roman"/>
+          <w:i w:val="0"/>
+        </w:rPr>
+        <w:t xml:space="preserve"> </w:t>
       </w:r>
     </w:p>
     <w:p>
@@ -1089,7 +1169,14 @@
           <w:rFonts w:cs="Times New Roman"/>
           <w:i w:val="0"/>
         </w:rPr>
-        <w:t>Completed all quarterly, annual and semi-annual SOX/SAS70 audit control tests.</w:t>
+        <w:t>Completed all quarterly, annual and semi-annua</w:t>
+      </w:r>
+      <w:r>
+        <w:rPr>
+          <w:rFonts w:cs="Times New Roman"/>
+          <w:i w:val="0"/>
+        </w:rPr>
+        <w:t>l SOX/SAS70 audit control tests</w:t>
       </w:r>
     </w:p>
     <w:p>
@@ -1108,7 +1195,14 @@
           <w:rFonts w:cs="Times New Roman"/>
           <w:i w:val="0"/>
         </w:rPr>
-        <w:t>Supported the business decision making process by supplying business partners with ad-hoc reports and database queries.</w:t>
+        <w:t>Supported the business decision making process by supplying business partners with ad-h</w:t>
+      </w:r>
+      <w:r>
+        <w:rPr>
+          <w:rFonts w:cs="Times New Roman"/>
+          <w:i w:val="0"/>
+        </w:rPr>
+        <w:t>oc reports and database queries</w:t>
       </w:r>
     </w:p>
     <w:p>
@@ -1127,7 +1221,14 @@
           <w:rFonts w:cs="Times New Roman"/>
           <w:i w:val="0"/>
         </w:rPr>
-        <w:t>Served as a member of the corporate software design review team.  This team's responsibility was to review all new development projects and insure that all company design and coding standards are being followed.</w:t>
+        <w:t>Served as a member of the corporate software design review team.  This team's responsibility was to review all new development projects and insure that all company design and codi</w:t>
+      </w:r>
+      <w:r>
+        <w:rPr>
+          <w:rFonts w:cs="Times New Roman"/>
+          <w:i w:val="0"/>
+        </w:rPr>
+        <w:t>ng standards are being followed</w:t>
       </w:r>
     </w:p>
     <w:p>
@@ -1160,55 +1261,7 @@
           <w:rFonts w:cs="Times New Roman"/>
           <w:i w:val="0"/>
         </w:rPr>
-        <w:t>dollar initiative to replace the aging PowerBuilder application. The new application was a Rich Internet Application developed using Adobe Flex/</w:t>
-      </w:r>
-      <w:proofErr w:type="spellStart"/>
-      <w:r>
-        <w:rPr>
-          <w:rFonts w:cs="Times New Roman"/>
-          <w:i w:val="0"/>
-        </w:rPr>
-        <w:t>Actionscript</w:t>
-      </w:r>
-      <w:proofErr w:type="spellEnd"/>
-      <w:r>
-        <w:rPr>
-          <w:rFonts w:cs="Times New Roman"/>
-          <w:i w:val="0"/>
-        </w:rPr>
-        <w:t xml:space="preserve"> 3, Java, and </w:t>
-      </w:r>
-      <w:proofErr w:type="spellStart"/>
-      <w:r>
-        <w:rPr>
-          <w:rFonts w:cs="Times New Roman"/>
-          <w:i w:val="0"/>
-        </w:rPr>
-        <w:t>JBoss</w:t>
-      </w:r>
-      <w:proofErr w:type="spellEnd"/>
-      <w:r>
-        <w:rPr>
-          <w:rFonts w:cs="Times New Roman"/>
-          <w:i w:val="0"/>
-        </w:rPr>
-        <w:t xml:space="preserve"> rules engine.  The use interface ran inside Internet Explorer/Firefox using the Adobe Flash player plug-in, while the backend code ran on IBM </w:t>
-      </w:r>
-      <w:proofErr w:type="spellStart"/>
-      <w:r>
-        <w:rPr>
-          <w:rFonts w:cs="Times New Roman"/>
-          <w:i w:val="0"/>
-        </w:rPr>
-        <w:t>Websphere</w:t>
-      </w:r>
-      <w:proofErr w:type="spellEnd"/>
-      <w:r>
-        <w:rPr>
-          <w:rFonts w:cs="Times New Roman"/>
-          <w:i w:val="0"/>
-        </w:rPr>
-        <w:t xml:space="preserve"> server.  Responsibilities for this project included:</w:t>
+        <w:t>dollar initiative to replace the aging PowerBuilder application. The new application was a Rich Internet Application developed using Adobe Flex/Actionscript 3, Java, and JBoss rules engine.  The use interface ran inside Internet Explorer/Firefox using the Adobe Flash player plug-in, while the backend code ran on IBM Websphere server.  Responsibilities for this project included:</w:t>
       </w:r>
     </w:p>
     <w:p>
@@ -1227,7 +1280,14 @@
           <w:rFonts w:cs="Times New Roman"/>
           <w:i w:val="0"/>
         </w:rPr>
-        <w:t>Leading numerous JAD sessions with end users and development team members to layout and design the user interface.</w:t>
+        <w:t>Leading numerous JAD sessions with end users and development team members to layou</w:t>
+      </w:r>
+      <w:r>
+        <w:rPr>
+          <w:rFonts w:cs="Times New Roman"/>
+          <w:i w:val="0"/>
+        </w:rPr>
+        <w:t>t and design the user interface</w:t>
       </w:r>
     </w:p>
     <w:p>
@@ -1246,7 +1306,21 @@
           <w:rFonts w:cs="Times New Roman"/>
           <w:i w:val="0"/>
         </w:rPr>
-        <w:t xml:space="preserve">Working with members of the corporate architecture team to evaluate and determine the best technology to be used on the e-Life project.   </w:t>
+        <w:t>Working with members of the corporate architecture team to evaluate and determine the best technology to</w:t>
+      </w:r>
+      <w:r>
+        <w:rPr>
+          <w:rFonts w:cs="Times New Roman"/>
+          <w:i w:val="0"/>
+        </w:rPr>
+        <w:t xml:space="preserve"> be used on the e-Life project</w:t>
+      </w:r>
+      <w:r>
+        <w:rPr>
+          <w:rFonts w:cs="Times New Roman"/>
+          <w:i w:val="0"/>
+        </w:rPr>
+        <w:t xml:space="preserve">  </w:t>
       </w:r>
     </w:p>
     <w:p>
@@ -1265,23 +1339,14 @@
           <w:rFonts w:cs="Times New Roman"/>
           <w:i w:val="0"/>
         </w:rPr>
-        <w:t xml:space="preserve">Working with the architecture team and members of the development team to create a set of best practices for MXML and </w:t>
-      </w:r>
-      <w:proofErr w:type="spellStart"/>
-      <w:r>
-        <w:rPr>
-          <w:rFonts w:cs="Times New Roman"/>
-          <w:i w:val="0"/>
-        </w:rPr>
-        <w:t>Actionscript</w:t>
-      </w:r>
-      <w:proofErr w:type="spellEnd"/>
-      <w:r>
-        <w:rPr>
-          <w:rFonts w:cs="Times New Roman"/>
-          <w:i w:val="0"/>
-        </w:rPr>
-        <w:t xml:space="preserve"> development, including coding standards and naming conventions.</w:t>
+        <w:t>Working with the architecture team and members of the development team to create a set of best practices for MXML and Actionscript development, including coding s</w:t>
+      </w:r>
+      <w:r>
+        <w:rPr>
+          <w:rFonts w:cs="Times New Roman"/>
+          <w:i w:val="0"/>
+        </w:rPr>
+        <w:t>tandards and naming conventions</w:t>
       </w:r>
     </w:p>
     <w:p>
@@ -1300,23 +1365,14 @@
           <w:rFonts w:cs="Times New Roman"/>
           <w:i w:val="0"/>
         </w:rPr>
-        <w:t xml:space="preserve">Developing the base framework to be used for in the user interface.  This included creating base windows, data validators, and custom components (buttons, drop downs, etc.) using both </w:t>
-      </w:r>
-      <w:proofErr w:type="spellStart"/>
-      <w:r>
-        <w:rPr>
-          <w:rFonts w:cs="Times New Roman"/>
-          <w:i w:val="0"/>
-        </w:rPr>
-        <w:t>Actionscript</w:t>
-      </w:r>
-      <w:proofErr w:type="spellEnd"/>
-      <w:r>
-        <w:rPr>
-          <w:rFonts w:cs="Times New Roman"/>
-          <w:i w:val="0"/>
-        </w:rPr>
-        <w:t xml:space="preserve"> and MXML.</w:t>
+        <w:t>Developing the base framework to be used for in the user interface.  This included creating base windows, data validators, and custom components (buttons, drop downs, etc.) u</w:t>
+      </w:r>
+      <w:r>
+        <w:rPr>
+          <w:rFonts w:cs="Times New Roman"/>
+          <w:i w:val="0"/>
+        </w:rPr>
+        <w:t>sing both Actionscript and MXML</w:t>
       </w:r>
     </w:p>
     <w:p>
@@ -1335,23 +1391,14 @@
           <w:rFonts w:cs="Times New Roman"/>
           <w:i w:val="0"/>
         </w:rPr>
-        <w:t xml:space="preserve">Creating business class objects for both Java and </w:t>
-      </w:r>
-      <w:proofErr w:type="spellStart"/>
-      <w:r>
-        <w:rPr>
-          <w:rFonts w:cs="Times New Roman"/>
-          <w:i w:val="0"/>
-        </w:rPr>
-        <w:t>Actionscript</w:t>
-      </w:r>
-      <w:proofErr w:type="spellEnd"/>
-      <w:r>
-        <w:rPr>
-          <w:rFonts w:cs="Times New Roman"/>
-          <w:i w:val="0"/>
-        </w:rPr>
-        <w:t>.</w:t>
+        <w:t>Creating business class objects</w:t>
+      </w:r>
+      <w:r>
+        <w:rPr>
+          <w:rFonts w:cs="Times New Roman"/>
+          <w:i w:val="0"/>
+        </w:rPr>
+        <w:t xml:space="preserve"> for both Java and Actionscript</w:t>
       </w:r>
     </w:p>
     <w:p>
@@ -1370,7 +1417,15 @@
           <w:rFonts w:cs="Times New Roman"/>
           <w:i w:val="0"/>
         </w:rPr>
-        <w:t>Interfacing the application with the corporate security database for session sign-on.</w:t>
+        <w:lastRenderedPageBreak/>
+        <w:t xml:space="preserve">Interfacing the application with the corporate security database for </w:t>
+      </w:r>
+      <w:r>
+        <w:rPr>
+          <w:rFonts w:cs="Times New Roman"/>
+          <w:i w:val="0"/>
+        </w:rPr>
+        <w:t>session sign-on</w:t>
       </w:r>
     </w:p>
     <w:p>
@@ -1389,8 +1444,14 @@
           <w:rFonts w:cs="Times New Roman"/>
           <w:i w:val="0"/>
         </w:rPr>
-        <w:lastRenderedPageBreak/>
-        <w:t>Working with the other MetLife teams to determine which web services should be consumed by the application, as well as which areas of the new application should be exposed for consumption.</w:t>
+        <w:t>Working with the other MetLife teams to determine which web services should be consumed by the application, as well as which areas of the new application sh</w:t>
+      </w:r>
+      <w:r>
+        <w:rPr>
+          <w:rFonts w:cs="Times New Roman"/>
+          <w:i w:val="0"/>
+        </w:rPr>
+        <w:t>ould be exposed for consumption</w:t>
       </w:r>
     </w:p>
     <w:p>
@@ -1409,23 +1470,14 @@
           <w:rFonts w:cs="Times New Roman"/>
           <w:i w:val="0"/>
         </w:rPr>
-        <w:t xml:space="preserve">Working with team members to write the business rules implemented in </w:t>
-      </w:r>
-      <w:proofErr w:type="spellStart"/>
-      <w:r>
-        <w:rPr>
-          <w:rFonts w:cs="Times New Roman"/>
-          <w:i w:val="0"/>
-        </w:rPr>
-        <w:t>JBoss</w:t>
-      </w:r>
-      <w:proofErr w:type="spellEnd"/>
-      <w:r>
-        <w:rPr>
-          <w:rFonts w:cs="Times New Roman"/>
-          <w:i w:val="0"/>
-        </w:rPr>
-        <w:t xml:space="preserve">. </w:t>
+        <w:t>Working with team members to write the business ru</w:t>
+      </w:r>
+      <w:r>
+        <w:rPr>
+          <w:rFonts w:cs="Times New Roman"/>
+          <w:i w:val="0"/>
+        </w:rPr>
+        <w:t>les implemented in JBoss</w:t>
       </w:r>
     </w:p>
     <w:p>
@@ -1444,7 +1496,21 @@
           <w:rFonts w:cs="Times New Roman"/>
           <w:i w:val="0"/>
         </w:rPr>
-        <w:t xml:space="preserve">Developing a set of Ant scripts for building the Flex and Java pieces of the application. </w:t>
+        <w:t>Developing a set of Ant scripts for building the Flex and</w:t>
+      </w:r>
+      <w:r>
+        <w:rPr>
+          <w:rFonts w:cs="Times New Roman"/>
+          <w:i w:val="0"/>
+        </w:rPr>
+        <w:t xml:space="preserve"> Java pieces of the application</w:t>
+      </w:r>
+      <w:r>
+        <w:rPr>
+          <w:rFonts w:cs="Times New Roman"/>
+          <w:i w:val="0"/>
+        </w:rPr>
+        <w:t xml:space="preserve"> </w:t>
       </w:r>
     </w:p>
     <w:p>
@@ -1463,23 +1529,14 @@
           <w:rFonts w:cs="Times New Roman"/>
           <w:i w:val="0"/>
         </w:rPr>
-        <w:t>Providing support, guidance, and ad-hoc training to both on-shore and off-shore developers in Adobe Flex/</w:t>
-      </w:r>
-      <w:proofErr w:type="spellStart"/>
-      <w:r>
-        <w:rPr>
-          <w:rFonts w:cs="Times New Roman"/>
-          <w:i w:val="0"/>
-        </w:rPr>
-        <w:t>Actionscript</w:t>
-      </w:r>
-      <w:proofErr w:type="spellEnd"/>
-      <w:r>
-        <w:rPr>
-          <w:rFonts w:cs="Times New Roman"/>
-          <w:i w:val="0"/>
-        </w:rPr>
-        <w:t>.</w:t>
+        <w:t>Providing support, guidance, and ad-hoc training to both on-shore and off-shore develo</w:t>
+      </w:r>
+      <w:r>
+        <w:rPr>
+          <w:rFonts w:cs="Times New Roman"/>
+          <w:i w:val="0"/>
+        </w:rPr>
+        <w:t>pers in Adobe Flex/Actionscript</w:t>
       </w:r>
     </w:p>
     <w:p>
@@ -1498,7 +1555,14 @@
           <w:rFonts w:cs="Times New Roman"/>
           <w:i w:val="0"/>
         </w:rPr>
-        <w:t>Served as a senior developer for an in-house client/server-based application, developed using PowerBuilder and Sybase, used for maintaining group life insurance data for customers with 500+ employees.</w:t>
+        <w:t>Served as a senior developer for an in-house client/server-based application, developed using PowerBuilder and Sybase, used for maintaining group life insurance data fo</w:t>
+      </w:r>
+      <w:r>
+        <w:rPr>
+          <w:rFonts w:cs="Times New Roman"/>
+          <w:i w:val="0"/>
+        </w:rPr>
+        <w:t>r customers with 500+ employees</w:t>
       </w:r>
     </w:p>
     <w:p>
@@ -1517,7 +1581,7 @@
           <w:rFonts w:cs="Times New Roman"/>
           <w:i w:val="0"/>
         </w:rPr>
-        <w:t>Responsible for making application enhancements based on user requirements.</w:t>
+        <w:t>Responsible for making application enhancements based on user requirements</w:t>
       </w:r>
     </w:p>
     <w:p>
@@ -1536,7 +1600,14 @@
           <w:rFonts w:cs="Times New Roman"/>
           <w:i w:val="0"/>
         </w:rPr>
-        <w:t>Worked with end users to clarify the business requirements for requested changes.</w:t>
+        <w:t>Worked with end users to clarify the business req</w:t>
+      </w:r>
+      <w:r>
+        <w:rPr>
+          <w:rFonts w:cs="Times New Roman"/>
+          <w:i w:val="0"/>
+        </w:rPr>
+        <w:t>uirements for requested changes</w:t>
       </w:r>
     </w:p>
     <w:p>
@@ -1555,7 +1626,14 @@
           <w:rFonts w:cs="Times New Roman"/>
           <w:i w:val="0"/>
         </w:rPr>
-        <w:t>Provided production support as a member of the on-call team.</w:t>
+        <w:t xml:space="preserve">Provided production support </w:t>
+      </w:r>
+      <w:r>
+        <w:rPr>
+          <w:rFonts w:cs="Times New Roman"/>
+          <w:i w:val="0"/>
+        </w:rPr>
+        <w:t>as a member of the on-call team</w:t>
       </w:r>
     </w:p>
     <w:p>
@@ -1574,7 +1652,14 @@
           <w:rFonts w:cs="Times New Roman"/>
           <w:i w:val="0"/>
         </w:rPr>
-        <w:t>Developed numerous batch process and ad-hoc reports using Perl.</w:t>
+        <w:t>Developed numerous batch proces</w:t>
+      </w:r>
+      <w:r>
+        <w:rPr>
+          <w:rFonts w:cs="Times New Roman"/>
+          <w:i w:val="0"/>
+        </w:rPr>
+        <w:t>s and ad-hoc reports using Perl</w:t>
       </w:r>
     </w:p>
     <w:p>
@@ -1593,7 +1678,14 @@
           <w:rFonts w:cs="Times New Roman"/>
           <w:i w:val="0"/>
         </w:rPr>
-        <w:t>Worked as lead developer on the Maintenance of Life Insurance redesign project.  This project was a major enhancement to several applications used for life insurance enrollment and claims payment.  These enhancements insured that the company was providing customers with up to date insurance provisions and also insured that claims were paid accurately and in a timely manner.</w:t>
+        <w:t>Worked as lead developer on the Maintenance of Life Insurance redesign project.  This project was a major enhancement to several applications used for life insurance enrollment and claims payment.  These enhancements insured that the company was providing customers with up to date insurance provisions and also insured that claims were paid ac</w:t>
+      </w:r>
+      <w:r>
+        <w:rPr>
+          <w:rFonts w:cs="Times New Roman"/>
+          <w:i w:val="0"/>
+        </w:rPr>
+        <w:t>curately and in a timely manner</w:t>
       </w:r>
     </w:p>
     <w:p>
@@ -1612,7 +1704,14 @@
           <w:rFonts w:cs="Times New Roman"/>
           <w:i w:val="0"/>
         </w:rPr>
-        <w:t>Worked as lead developer on the Business Travel Accident project.  This project added a new type of life insurance to the company’s offerings.  This was a multi-year project which including enhancements to numerous applications within the company.</w:t>
+        <w:t xml:space="preserve">Worked as lead developer on the Business Travel Accident project.  This project added a new type of life insurance to the company’s offerings.  This was a multi-year project which including enhancements to numerous </w:t>
+      </w:r>
+      <w:r>
+        <w:rPr>
+          <w:rFonts w:cs="Times New Roman"/>
+          <w:i w:val="0"/>
+        </w:rPr>
+        <w:t>applications within the company</w:t>
       </w:r>
     </w:p>
     <w:p>
@@ -1632,14 +1731,16 @@
           <w:rFonts w:cs="Times New Roman"/>
           <w:i w:val="0"/>
         </w:rPr>
-        <w:t>Provided mentoring and technical guidance to junior developers.</w:t>
-      </w:r>
-    </w:p>
-    <w:p>
-      <w:pPr>
-        <w:spacing w:line="259" w:lineRule="auto"/>
-        <w:rPr>
-          <w:i w:val="0"/>
+        <w:t>Provided mentoring and technical guidance to junior developers</w:t>
+      </w:r>
+    </w:p>
+    <w:p>
+      <w:pPr>
+        <w:ind w:left="720"/>
+        <w:rPr>
+          <w:rFonts w:ascii="Times New Roman" w:hAnsi="Times New Roman" w:cs="Times New Roman"/>
+          <w:i w:val="0"/>
+          <w:sz w:val="24"/>
         </w:rPr>
       </w:pPr>
     </w:p>
@@ -1707,21 +1808,12 @@
           <w:i w:val="0"/>
         </w:rPr>
       </w:pPr>
-      <w:proofErr w:type="spellStart"/>
-      <w:r>
-        <w:rPr>
-          <w:rFonts w:cs="Times New Roman"/>
-          <w:i w:val="0"/>
-        </w:rPr>
-        <w:t>Unichem</w:t>
-      </w:r>
-      <w:proofErr w:type="spellEnd"/>
-      <w:r>
-        <w:rPr>
-          <w:rFonts w:cs="Times New Roman"/>
-          <w:i w:val="0"/>
-        </w:rPr>
-        <w:t>, Inc., Greenville, SC - Contract Developer, 1995 – 1996</w:t>
+      <w:r>
+        <w:rPr>
+          <w:rFonts w:cs="Times New Roman"/>
+          <w:i w:val="0"/>
+        </w:rPr>
+        <w:t>Unichem, Inc., Greenville, SC - Contract Developer, 1995 – 1996</w:t>
       </w:r>
     </w:p>
     <w:p>
@@ -1759,8 +1851,31 @@
           <w:rFonts w:cs="Times New Roman"/>
           <w:i w:val="0"/>
         </w:rPr>
-        <w:t>Spartanburg Technical College, Spartanburg, SC - Network Administrator, 1991 - 1993</w:t>
-      </w:r>
+        <w:t xml:space="preserve">Spartanburg Technical College, Spartanburg, SC - Network Administrator, 1991 </w:t>
+      </w:r>
+      <w:r>
+        <w:rPr>
+          <w:rFonts w:cs="Times New Roman"/>
+          <w:i w:val="0"/>
+        </w:rPr>
+        <w:t>–</w:t>
+      </w:r>
+      <w:r>
+        <w:rPr>
+          <w:rFonts w:cs="Times New Roman"/>
+          <w:i w:val="0"/>
+        </w:rPr>
+        <w:t xml:space="preserve"> 1993</w:t>
+      </w:r>
+    </w:p>
+    <w:p>
+      <w:pPr>
+        <w:ind w:left="720"/>
+        <w:rPr>
+          <w:rFonts w:cs="Times New Roman"/>
+          <w:i w:val="0"/>
+        </w:rPr>
+      </w:pPr>
     </w:p>
     <w:p>
       <w:pPr>
@@ -1783,6 +1898,7 @@
           <w:showingPlcHdr/>
           <w15:appearance w15:val="hidden"/>
         </w:sdtPr>
+        <w:sdtEndPr/>
         <w:sdtContent>
           <w:r>
             <w:rPr>
@@ -1840,6 +1956,14 @@
     </w:p>
     <w:p>
       <w:pPr>
+        <w:spacing w:line="259" w:lineRule="auto"/>
+        <w:rPr>
+          <w:i w:val="0"/>
+        </w:rPr>
+      </w:pPr>
+    </w:p>
+    <w:p>
+      <w:pPr>
         <w:pStyle w:val="Heading3"/>
         <w:spacing w:line="259" w:lineRule="auto"/>
         <w:rPr>
@@ -1895,8 +2019,11 @@
         <w:rPr>
           <w:i w:val="0"/>
         </w:rPr>
-        <w:t>Volunteer</w:t>
-      </w:r>
+        <w:lastRenderedPageBreak/>
+        <w:t>Other Experience</w:t>
+      </w:r>
+      <w:bookmarkStart w:id="6" w:name="_GoBack"/>
+      <w:bookmarkEnd w:id="6"/>
     </w:p>
     <w:p>
       <w:pPr>
@@ -1929,7 +2056,6 @@
           <w:rFonts w:cs="Times New Roman"/>
           <w:i w:val="0"/>
         </w:rPr>
-        <w:lastRenderedPageBreak/>
         <w:t>Member of the Board of Directors</w:t>
       </w:r>
     </w:p>
@@ -2044,7 +2170,613 @@
           <w:rFonts w:cs="Times New Roman"/>
           <w:i w:val="0"/>
         </w:rPr>
-        <w:t>Designed and development of two projects for Greenville Water System.  These projects resulted in receiving two grants from Greenville Water System.</w:t>
+        <w:t>Designed and b</w:t>
+      </w:r>
+      <w:r>
+        <w:rPr>
+          <w:rFonts w:cs="Times New Roman"/>
+          <w:i w:val="0"/>
+        </w:rPr>
+        <w:t xml:space="preserve">uilt an Arduino </w:t>
+      </w:r>
+      <w:r>
+        <w:rPr>
+          <w:rFonts w:cs="Times New Roman"/>
+          <w:i w:val="0"/>
+        </w:rPr>
+        <w:t>based tracking controller for Celstron</w:t>
+      </w:r>
+      <w:r>
+        <w:rPr>
+          <w:rFonts w:cs="Times New Roman"/>
+          <w:i w:val="0"/>
+        </w:rPr>
+        <w:t xml:space="preserve"> telescope</w:t>
+      </w:r>
+    </w:p>
+    <w:p>
+      <w:pPr>
+        <w:numPr>
+          <w:ilvl w:val="1"/>
+          <w:numId w:val="2"/>
+        </w:numPr>
+        <w:rPr>
+          <w:rFonts w:cs="Times New Roman"/>
+          <w:i w:val="0"/>
+        </w:rPr>
+      </w:pPr>
+      <w:r>
+        <w:rPr>
+          <w:rFonts w:cs="Times New Roman"/>
+          <w:i w:val="0"/>
+        </w:rPr>
+        <w:t>Arduino Uno</w:t>
+      </w:r>
+    </w:p>
+    <w:p>
+      <w:pPr>
+        <w:numPr>
+          <w:ilvl w:val="1"/>
+          <w:numId w:val="2"/>
+        </w:numPr>
+        <w:rPr>
+          <w:rFonts w:cs="Times New Roman"/>
+          <w:i w:val="0"/>
+        </w:rPr>
+      </w:pPr>
+      <w:r>
+        <w:rPr>
+          <w:rFonts w:cs="Times New Roman"/>
+          <w:i w:val="0"/>
+        </w:rPr>
+        <w:t>3D printed gears</w:t>
+      </w:r>
+    </w:p>
+    <w:p>
+      <w:pPr>
+        <w:numPr>
+          <w:ilvl w:val="1"/>
+          <w:numId w:val="2"/>
+        </w:numPr>
+        <w:rPr>
+          <w:rFonts w:cs="Times New Roman"/>
+          <w:i w:val="0"/>
+        </w:rPr>
+      </w:pPr>
+      <w:r>
+        <w:rPr>
+          <w:rFonts w:cs="Times New Roman"/>
+          <w:i w:val="0"/>
+        </w:rPr>
+        <w:t>H bridge motor controller</w:t>
+      </w:r>
+    </w:p>
+    <w:p>
+      <w:pPr>
+        <w:numPr>
+          <w:ilvl w:val="1"/>
+          <w:numId w:val="2"/>
+        </w:numPr>
+        <w:rPr>
+          <w:rFonts w:cs="Times New Roman"/>
+          <w:i w:val="0"/>
+        </w:rPr>
+      </w:pPr>
+      <w:r>
+        <w:rPr>
+          <w:rFonts w:cs="Times New Roman"/>
+          <w:i w:val="0"/>
+        </w:rPr>
+        <w:t>Nema 17 stepper motor</w:t>
+      </w:r>
+    </w:p>
+    <w:p>
+      <w:pPr>
+        <w:numPr>
+          <w:ilvl w:val="0"/>
+          <w:numId w:val="2"/>
+        </w:numPr>
+        <w:rPr>
+          <w:rFonts w:cs="Times New Roman"/>
+          <w:i w:val="0"/>
+        </w:rPr>
+      </w:pPr>
+      <w:r>
+        <w:rPr>
+          <w:rFonts w:cs="Times New Roman"/>
+          <w:i w:val="0"/>
+        </w:rPr>
+        <w:t>Designed and b</w:t>
+      </w:r>
+      <w:r>
+        <w:rPr>
+          <w:rFonts w:cs="Times New Roman"/>
+          <w:i w:val="0"/>
+        </w:rPr>
+        <w:t>uilt</w:t>
+      </w:r>
+      <w:r>
+        <w:rPr>
+          <w:rFonts w:cs="Times New Roman"/>
+          <w:i w:val="0"/>
+        </w:rPr>
+        <w:t xml:space="preserve"> a Raspberry Pi 2 based robot</w:t>
+      </w:r>
+    </w:p>
+    <w:p>
+      <w:pPr>
+        <w:numPr>
+          <w:ilvl w:val="1"/>
+          <w:numId w:val="2"/>
+        </w:numPr>
+        <w:rPr>
+          <w:rFonts w:cs="Times New Roman"/>
+          <w:i w:val="0"/>
+        </w:rPr>
+      </w:pPr>
+      <w:r>
+        <w:rPr>
+          <w:rFonts w:cs="Times New Roman"/>
+          <w:i w:val="0"/>
+        </w:rPr>
+        <w:t>Raspian OS</w:t>
+      </w:r>
+    </w:p>
+    <w:p>
+      <w:pPr>
+        <w:numPr>
+          <w:ilvl w:val="1"/>
+          <w:numId w:val="2"/>
+        </w:numPr>
+        <w:rPr>
+          <w:rFonts w:cs="Times New Roman"/>
+          <w:i w:val="0"/>
+        </w:rPr>
+      </w:pPr>
+      <w:r>
+        <w:rPr>
+          <w:rFonts w:cs="Times New Roman"/>
+          <w:i w:val="0"/>
+        </w:rPr>
+        <w:t>PiBorg motor controller</w:t>
+      </w:r>
+    </w:p>
+    <w:p>
+      <w:pPr>
+        <w:numPr>
+          <w:ilvl w:val="1"/>
+          <w:numId w:val="2"/>
+        </w:numPr>
+        <w:rPr>
+          <w:rFonts w:cs="Times New Roman"/>
+          <w:i w:val="0"/>
+        </w:rPr>
+      </w:pPr>
+      <w:r>
+        <w:rPr>
+          <w:rFonts w:cs="Times New Roman"/>
+          <w:i w:val="0"/>
+        </w:rPr>
+        <w:t>WiFi enabled</w:t>
+      </w:r>
+    </w:p>
+    <w:p>
+      <w:pPr>
+        <w:numPr>
+          <w:ilvl w:val="1"/>
+          <w:numId w:val="2"/>
+        </w:numPr>
+        <w:rPr>
+          <w:rFonts w:cs="Times New Roman"/>
+          <w:i w:val="0"/>
+        </w:rPr>
+      </w:pPr>
+      <w:r>
+        <w:rPr>
+          <w:rFonts w:cs="Times New Roman"/>
+          <w:i w:val="0"/>
+        </w:rPr>
+        <w:t>Python web page for control via the Internet</w:t>
+      </w:r>
+    </w:p>
+    <w:p>
+      <w:pPr>
+        <w:numPr>
+          <w:ilvl w:val="0"/>
+          <w:numId w:val="2"/>
+        </w:numPr>
+        <w:rPr>
+          <w:rFonts w:cs="Times New Roman"/>
+          <w:i w:val="0"/>
+        </w:rPr>
+      </w:pPr>
+      <w:r>
+        <w:rPr>
+          <w:rFonts w:cs="Times New Roman"/>
+          <w:i w:val="0"/>
+        </w:rPr>
+        <w:t xml:space="preserve">Designed and built an Arduino based </w:t>
+      </w:r>
+      <w:r>
+        <w:rPr>
+          <w:rFonts w:cs="Times New Roman"/>
+          <w:i w:val="0"/>
+        </w:rPr>
+        <w:t xml:space="preserve">tank </w:t>
+      </w:r>
+      <w:r>
+        <w:rPr>
+          <w:rFonts w:cs="Times New Roman"/>
+          <w:i w:val="0"/>
+        </w:rPr>
+        <w:t>robot</w:t>
+      </w:r>
+    </w:p>
+    <w:p>
+      <w:pPr>
+        <w:numPr>
+          <w:ilvl w:val="1"/>
+          <w:numId w:val="2"/>
+        </w:numPr>
+        <w:rPr>
+          <w:rFonts w:cs="Times New Roman"/>
+          <w:i w:val="0"/>
+        </w:rPr>
+      </w:pPr>
+      <w:r>
+        <w:rPr>
+          <w:rFonts w:cs="Times New Roman"/>
+          <w:i w:val="0"/>
+        </w:rPr>
+        <w:t>Aruduino Uno</w:t>
+      </w:r>
+    </w:p>
+    <w:p>
+      <w:pPr>
+        <w:numPr>
+          <w:ilvl w:val="1"/>
+          <w:numId w:val="2"/>
+        </w:numPr>
+        <w:rPr>
+          <w:rFonts w:cs="Times New Roman"/>
+          <w:i w:val="0"/>
+        </w:rPr>
+      </w:pPr>
+      <w:r>
+        <w:rPr>
+          <w:rFonts w:cs="Times New Roman"/>
+          <w:i w:val="0"/>
+        </w:rPr>
+        <w:t>Playstation wireless controller</w:t>
+      </w:r>
+    </w:p>
+    <w:p>
+      <w:pPr>
+        <w:numPr>
+          <w:ilvl w:val="1"/>
+          <w:numId w:val="2"/>
+        </w:numPr>
+        <w:rPr>
+          <w:rFonts w:cs="Times New Roman"/>
+          <w:i w:val="0"/>
+        </w:rPr>
+      </w:pPr>
+      <w:r>
+        <w:rPr>
+          <w:rFonts w:cs="Times New Roman"/>
+          <w:i w:val="0"/>
+        </w:rPr>
+        <w:t>Tamiya track and wheel set</w:t>
+      </w:r>
+    </w:p>
+    <w:p>
+      <w:pPr>
+        <w:numPr>
+          <w:ilvl w:val="1"/>
+          <w:numId w:val="2"/>
+        </w:numPr>
+        <w:rPr>
+          <w:rFonts w:cs="Times New Roman"/>
+          <w:i w:val="0"/>
+        </w:rPr>
+      </w:pPr>
+      <w:r>
+        <w:rPr>
+          <w:rFonts w:cs="Times New Roman"/>
+          <w:i w:val="0"/>
+        </w:rPr>
+        <w:t>Tamiya gearbox</w:t>
+      </w:r>
+    </w:p>
+    <w:p>
+      <w:pPr>
+        <w:numPr>
+          <w:ilvl w:val="0"/>
+          <w:numId w:val="2"/>
+        </w:numPr>
+        <w:rPr>
+          <w:rFonts w:cs="Times New Roman"/>
+          <w:i w:val="0"/>
+        </w:rPr>
+      </w:pPr>
+      <w:r>
+        <w:rPr>
+          <w:rFonts w:cs="Times New Roman"/>
+          <w:i w:val="0"/>
+        </w:rPr>
+        <w:t xml:space="preserve">Designed and built a </w:t>
+      </w:r>
+      <w:r>
+        <w:rPr>
+          <w:rFonts w:cs="Times New Roman"/>
+          <w:i w:val="0"/>
+        </w:rPr>
+        <w:t>Raspberry Pi based weather station</w:t>
+      </w:r>
+    </w:p>
+    <w:p>
+      <w:pPr>
+        <w:numPr>
+          <w:ilvl w:val="1"/>
+          <w:numId w:val="2"/>
+        </w:numPr>
+        <w:rPr>
+          <w:rFonts w:cs="Times New Roman"/>
+          <w:i w:val="0"/>
+        </w:rPr>
+      </w:pPr>
+      <w:r>
+        <w:rPr>
+          <w:rFonts w:cs="Times New Roman"/>
+          <w:i w:val="0"/>
+        </w:rPr>
+        <w:t>Raspian OS</w:t>
+      </w:r>
+    </w:p>
+    <w:p>
+      <w:pPr>
+        <w:numPr>
+          <w:ilvl w:val="1"/>
+          <w:numId w:val="2"/>
+        </w:numPr>
+        <w:rPr>
+          <w:rFonts w:cs="Times New Roman"/>
+          <w:i w:val="0"/>
+        </w:rPr>
+      </w:pPr>
+      <w:r>
+        <w:rPr>
+          <w:rFonts w:cs="Times New Roman"/>
+          <w:i w:val="0"/>
+        </w:rPr>
+        <w:t>Python based application for reading temperature, humidity, barometric pressure, and rainfall</w:t>
+      </w:r>
+    </w:p>
+    <w:p>
+      <w:pPr>
+        <w:numPr>
+          <w:ilvl w:val="2"/>
+          <w:numId w:val="2"/>
+        </w:numPr>
+        <w:rPr>
+          <w:rFonts w:cs="Times New Roman"/>
+          <w:i w:val="0"/>
+        </w:rPr>
+      </w:pPr>
+      <w:r>
+        <w:rPr>
+          <w:rFonts w:cs="Times New Roman"/>
+          <w:i w:val="0"/>
+        </w:rPr>
+        <w:t>DHT22 temperature and humidity sensor</w:t>
+      </w:r>
+    </w:p>
+    <w:p>
+      <w:pPr>
+        <w:numPr>
+          <w:ilvl w:val="2"/>
+          <w:numId w:val="2"/>
+        </w:numPr>
+        <w:rPr>
+          <w:rFonts w:cs="Times New Roman"/>
+          <w:i w:val="0"/>
+        </w:rPr>
+      </w:pPr>
+      <w:r>
+        <w:rPr>
+          <w:rFonts w:cs="Times New Roman"/>
+          <w:i w:val="0"/>
+        </w:rPr>
+        <w:t>BMP085 pressure sensor</w:t>
+      </w:r>
+    </w:p>
+    <w:p>
+      <w:pPr>
+        <w:numPr>
+          <w:ilvl w:val="2"/>
+          <w:numId w:val="2"/>
+        </w:numPr>
+        <w:rPr>
+          <w:rFonts w:cs="Times New Roman"/>
+          <w:i w:val="0"/>
+        </w:rPr>
+      </w:pPr>
+      <w:r>
+        <w:rPr>
+          <w:rFonts w:cs="Times New Roman"/>
+          <w:i w:val="0"/>
+        </w:rPr>
+        <w:t>Rainfall was detecting by creating a tipping bucket type gauge using hall effect sensors and magnets</w:t>
+      </w:r>
+    </w:p>
+    <w:p>
+      <w:pPr>
+        <w:numPr>
+          <w:ilvl w:val="1"/>
+          <w:numId w:val="2"/>
+        </w:numPr>
+        <w:rPr>
+          <w:rFonts w:cs="Times New Roman"/>
+          <w:i w:val="0"/>
+        </w:rPr>
+      </w:pPr>
+      <w:r>
+        <w:rPr>
+          <w:rFonts w:cs="Times New Roman"/>
+          <w:i w:val="0"/>
+        </w:rPr>
+        <w:t xml:space="preserve">Readings were uploaded from the Raspeberry Pi to a MySQL database on an hourly basis </w:t>
+      </w:r>
+    </w:p>
+    <w:p>
+      <w:pPr>
+        <w:numPr>
+          <w:ilvl w:val="0"/>
+          <w:numId w:val="2"/>
+        </w:numPr>
+        <w:rPr>
+          <w:rFonts w:cs="Times New Roman"/>
+          <w:i w:val="0"/>
+        </w:rPr>
+      </w:pPr>
+      <w:r>
+        <w:rPr>
+          <w:rFonts w:cs="Times New Roman"/>
+          <w:i w:val="0"/>
+        </w:rPr>
+        <w:t>Designed and development of a</w:t>
+      </w:r>
+      <w:r>
+        <w:rPr>
+          <w:rFonts w:cs="Times New Roman"/>
+          <w:i w:val="0"/>
+        </w:rPr>
+        <w:t xml:space="preserve"> </w:t>
+      </w:r>
+      <w:r>
+        <w:rPr>
+          <w:rFonts w:cs="Times New Roman"/>
+          <w:i w:val="0"/>
+        </w:rPr>
+        <w:t>proof of c</w:t>
+      </w:r>
+      <w:r>
+        <w:rPr>
+          <w:rFonts w:cs="Times New Roman"/>
+          <w:i w:val="0"/>
+        </w:rPr>
+        <w:t>oncept trail camera using a Raspberry Pi 3</w:t>
+      </w:r>
+      <w:r>
+        <w:rPr>
+          <w:rFonts w:cs="Times New Roman"/>
+          <w:i w:val="0"/>
+        </w:rPr>
+        <w:t xml:space="preserve"> for Greenville Water System.  </w:t>
+      </w:r>
+    </w:p>
+    <w:p>
+      <w:pPr>
+        <w:numPr>
+          <w:ilvl w:val="1"/>
+          <w:numId w:val="2"/>
+        </w:numPr>
+        <w:rPr>
+          <w:rFonts w:cs="Times New Roman"/>
+          <w:i w:val="0"/>
+        </w:rPr>
+      </w:pPr>
+      <w:r>
+        <w:rPr>
+          <w:rFonts w:cs="Times New Roman"/>
+          <w:i w:val="0"/>
+        </w:rPr>
+        <w:t>Based on Windows 10 Core IoT</w:t>
+      </w:r>
+    </w:p>
+    <w:p>
+      <w:pPr>
+        <w:numPr>
+          <w:ilvl w:val="1"/>
+          <w:numId w:val="2"/>
+        </w:numPr>
+        <w:rPr>
+          <w:rFonts w:cs="Times New Roman"/>
+          <w:i w:val="0"/>
+        </w:rPr>
+      </w:pPr>
+      <w:r>
+        <w:rPr>
+          <w:rFonts w:cs="Times New Roman"/>
+          <w:i w:val="0"/>
+        </w:rPr>
+        <w:t>.Net application to interface with USB camera and PIR sensor to detect motion, take a picture and upload to Microsoft Azure blob storage</w:t>
+      </w:r>
+    </w:p>
+    <w:p>
+      <w:pPr>
+        <w:numPr>
+          <w:ilvl w:val="1"/>
+          <w:numId w:val="2"/>
+        </w:numPr>
+        <w:rPr>
+          <w:rFonts w:cs="Times New Roman"/>
+          <w:i w:val="0"/>
+        </w:rPr>
+      </w:pPr>
+      <w:r>
+        <w:rPr>
+          <w:rFonts w:cs="Times New Roman"/>
+          <w:i w:val="0"/>
+        </w:rPr>
+        <w:t>Powered with 6V rechargeable battery, with solar recharging</w:t>
+      </w:r>
+    </w:p>
+    <w:p>
+      <w:pPr>
+        <w:numPr>
+          <w:ilvl w:val="1"/>
+          <w:numId w:val="2"/>
+        </w:numPr>
+        <w:rPr>
+          <w:rFonts w:cs="Times New Roman"/>
+          <w:i w:val="0"/>
+        </w:rPr>
+      </w:pPr>
+      <w:r>
+        <w:rPr>
+          <w:rFonts w:cs="Times New Roman"/>
+          <w:i w:val="0"/>
+        </w:rPr>
+        <w:t>This project</w:t>
+      </w:r>
+      <w:r>
+        <w:rPr>
+          <w:rFonts w:cs="Times New Roman"/>
+          <w:i w:val="0"/>
+        </w:rPr>
+        <w:t xml:space="preserve"> resulted in receiving </w:t>
+      </w:r>
+      <w:r>
+        <w:rPr>
+          <w:rFonts w:cs="Times New Roman"/>
+          <w:i w:val="0"/>
+        </w:rPr>
+        <w:t>a grant</w:t>
+      </w:r>
+      <w:r>
+        <w:rPr>
+          <w:rFonts w:cs="Times New Roman"/>
+          <w:i w:val="0"/>
+        </w:rPr>
+        <w:t xml:space="preserve"> from Greenville Water System</w:t>
+      </w:r>
+      <w:r>
+        <w:rPr>
+          <w:rFonts w:cs="Times New Roman"/>
+          <w:i w:val="0"/>
+        </w:rPr>
+        <w:t xml:space="preserve"> to purchase equipment for the iT2Pi</w:t>
       </w:r>
     </w:p>
     <w:p>
@@ -2054,8 +2786,6 @@
           <w:i w:val="0"/>
         </w:rPr>
       </w:pPr>
-      <w:bookmarkStart w:id="6" w:name="_GoBack"/>
-      <w:bookmarkEnd w:id="6"/>
     </w:p>
     <w:p>
       <w:pPr>
@@ -2088,7 +2818,13 @@
         <w:rPr>
           <w:i w:val="0"/>
         </w:rPr>
-        <w:t>Helped determine the direction of the Beer and Napkins organization.</w:t>
+        <w:t>Helped determine the direction of th</w:t>
+      </w:r>
+      <w:r>
+        <w:rPr>
+          <w:i w:val="0"/>
+        </w:rPr>
+        <w:t>e Beer and Napkins organization</w:t>
       </w:r>
     </w:p>
     <w:p>
@@ -2107,7 +2843,13 @@
         <w:rPr>
           <w:i w:val="0"/>
         </w:rPr>
-        <w:t>Facilitate Beer and Napkins events.</w:t>
+        <w:t>Fac</w:t>
+      </w:r>
+      <w:r>
+        <w:rPr>
+          <w:i w:val="0"/>
+        </w:rPr>
+        <w:t>ilitate Beer and Napkins events</w:t>
       </w:r>
     </w:p>
     <w:p>
@@ -2126,22 +2868,23 @@
         <w:rPr>
           <w:i w:val="0"/>
         </w:rPr>
-        <w:t xml:space="preserve">Guest speaker for 2015 </w:t>
-      </w:r>
-      <w:proofErr w:type="spellStart"/>
-      <w:r>
-        <w:rPr>
-          <w:i w:val="0"/>
-        </w:rPr>
-        <w:t>iMAGINE</w:t>
-      </w:r>
-      <w:proofErr w:type="spellEnd"/>
-      <w:r>
-        <w:rPr>
-          <w:i w:val="0"/>
-        </w:rPr>
-        <w:t xml:space="preserve"> Upstate kick-off event.</w:t>
-      </w:r>
+        <w:t>Guest speaker for 2015</w:t>
+      </w:r>
+      <w:r>
+        <w:rPr>
+          <w:i w:val="0"/>
+        </w:rPr>
+        <w:t xml:space="preserve"> iMAGINE Upstate kick-off event</w:t>
+      </w:r>
+    </w:p>
+    <w:p>
+      <w:pPr>
+        <w:pStyle w:val="ListParagraph"/>
+        <w:spacing w:line="259" w:lineRule="auto"/>
+        <w:rPr>
+          <w:i w:val="0"/>
+        </w:rPr>
+      </w:pPr>
     </w:p>
     <w:p>
       <w:pPr>
@@ -2173,7 +2916,13 @@
         <w:rPr>
           <w:i w:val="0"/>
         </w:rPr>
-        <w:t>Mobile application development using Ionic Framework, AngularJS, HTML, JavaScript, and Apache Cordova.</w:t>
+        <w:t>Mobile application development using Ionic Framework, AngularJS, HTML,</w:t>
+      </w:r>
+      <w:r>
+        <w:rPr>
+          <w:i w:val="0"/>
+        </w:rPr>
+        <w:t xml:space="preserve"> JavaScript, and Apache Cordova</w:t>
       </w:r>
     </w:p>
     <w:p>
@@ -2738,7 +3487,7 @@
         <w:rFonts w:ascii="Courier New" w:hAnsi="Courier New" w:cs="Courier New" w:hint="default"/>
       </w:rPr>
     </w:lvl>
-    <w:lvl w:ilvl="2" w:tplc="04090005" w:tentative="1">
+    <w:lvl w:ilvl="2" w:tplc="04090005">
       <w:start w:val="1"/>
       <w:numFmt w:val="bullet"/>
       <w:lvlText w:val=""/>
@@ -3486,12 +4235,12 @@
     <w:rsid w:val="00FC7CEC"/>
     <w:pPr>
       <w:pBdr>
-        <w:top w:val="single" w:sz="8" w:space="0" w:color="ED7D31" w:themeColor="accent2"/>
-        <w:left w:val="single" w:sz="8" w:space="0" w:color="ED7D31" w:themeColor="accent2"/>
-        <w:bottom w:val="single" w:sz="8" w:space="0" w:color="ED7D31" w:themeColor="accent2"/>
-        <w:right w:val="single" w:sz="8" w:space="0" w:color="ED7D31" w:themeColor="accent2"/>
+        <w:top w:val="single" w:sz="8" w:space="0" w:color="B2B2B2" w:themeColor="accent2"/>
+        <w:left w:val="single" w:sz="8" w:space="0" w:color="B2B2B2" w:themeColor="accent2"/>
+        <w:bottom w:val="single" w:sz="8" w:space="0" w:color="B2B2B2" w:themeColor="accent2"/>
+        <w:right w:val="single" w:sz="8" w:space="0" w:color="B2B2B2" w:themeColor="accent2"/>
       </w:pBdr>
-      <w:shd w:val="clear" w:color="auto" w:fill="FBE4D5" w:themeFill="accent2" w:themeFillTint="33"/>
+      <w:shd w:val="clear" w:color="auto" w:fill="EFEFEF" w:themeFill="accent2" w:themeFillTint="33"/>
       <w:spacing w:before="480" w:after="100" w:line="269" w:lineRule="auto"/>
       <w:contextualSpacing/>
       <w:outlineLvl w:val="0"/>
@@ -3500,7 +4249,7 @@
       <w:rFonts w:asciiTheme="majorHAnsi" w:eastAsiaTheme="majorEastAsia" w:hAnsiTheme="majorHAnsi" w:cstheme="majorBidi"/>
       <w:b/>
       <w:bCs/>
-      <w:color w:val="823B0B" w:themeColor="accent2" w:themeShade="7F"/>
+      <w:color w:val="585858" w:themeColor="accent2" w:themeShade="7F"/>
       <w:sz w:val="22"/>
       <w:szCs w:val="22"/>
     </w:rPr>
@@ -3516,10 +4265,10 @@
     <w:rsid w:val="00FC7CEC"/>
     <w:pPr>
       <w:pBdr>
-        <w:top w:val="single" w:sz="4" w:space="0" w:color="ED7D31" w:themeColor="accent2"/>
-        <w:left w:val="single" w:sz="48" w:space="2" w:color="ED7D31" w:themeColor="accent2"/>
-        <w:bottom w:val="single" w:sz="4" w:space="0" w:color="ED7D31" w:themeColor="accent2"/>
-        <w:right w:val="single" w:sz="4" w:space="4" w:color="ED7D31" w:themeColor="accent2"/>
+        <w:top w:val="single" w:sz="4" w:space="0" w:color="B2B2B2" w:themeColor="accent2"/>
+        <w:left w:val="single" w:sz="48" w:space="2" w:color="B2B2B2" w:themeColor="accent2"/>
+        <w:bottom w:val="single" w:sz="4" w:space="0" w:color="B2B2B2" w:themeColor="accent2"/>
+        <w:right w:val="single" w:sz="4" w:space="4" w:color="B2B2B2" w:themeColor="accent2"/>
       </w:pBdr>
       <w:spacing w:before="200" w:after="100" w:line="269" w:lineRule="auto"/>
       <w:ind w:left="144"/>
@@ -3530,7 +4279,7 @@
       <w:rFonts w:asciiTheme="majorHAnsi" w:eastAsiaTheme="majorEastAsia" w:hAnsiTheme="majorHAnsi" w:cstheme="majorBidi"/>
       <w:b/>
       <w:bCs/>
-      <w:color w:val="C45911" w:themeColor="accent2" w:themeShade="BF"/>
+      <w:color w:val="858585" w:themeColor="accent2" w:themeShade="BF"/>
       <w:sz w:val="22"/>
       <w:szCs w:val="22"/>
     </w:rPr>
@@ -3546,8 +4295,8 @@
     <w:rsid w:val="00FC7CEC"/>
     <w:pPr>
       <w:pBdr>
-        <w:left w:val="single" w:sz="48" w:space="2" w:color="ED7D31" w:themeColor="accent2"/>
-        <w:bottom w:val="single" w:sz="4" w:space="0" w:color="ED7D31" w:themeColor="accent2"/>
+        <w:left w:val="single" w:sz="48" w:space="2" w:color="B2B2B2" w:themeColor="accent2"/>
+        <w:bottom w:val="single" w:sz="4" w:space="0" w:color="B2B2B2" w:themeColor="accent2"/>
       </w:pBdr>
       <w:spacing w:before="200" w:after="100"/>
       <w:ind w:left="144"/>
@@ -3558,7 +4307,7 @@
       <w:rFonts w:asciiTheme="majorHAnsi" w:eastAsiaTheme="majorEastAsia" w:hAnsiTheme="majorHAnsi" w:cstheme="majorBidi"/>
       <w:b/>
       <w:bCs/>
-      <w:color w:val="C45911" w:themeColor="accent2" w:themeShade="BF"/>
+      <w:color w:val="858585" w:themeColor="accent2" w:themeShade="BF"/>
       <w:sz w:val="22"/>
       <w:szCs w:val="22"/>
     </w:rPr>
@@ -3575,8 +4324,8 @@
     <w:rsid w:val="00FC7CEC"/>
     <w:pPr>
       <w:pBdr>
-        <w:left w:val="single" w:sz="4" w:space="2" w:color="ED7D31" w:themeColor="accent2"/>
-        <w:bottom w:val="single" w:sz="4" w:space="2" w:color="ED7D31" w:themeColor="accent2"/>
+        <w:left w:val="single" w:sz="4" w:space="2" w:color="B2B2B2" w:themeColor="accent2"/>
+        <w:bottom w:val="single" w:sz="4" w:space="2" w:color="B2B2B2" w:themeColor="accent2"/>
       </w:pBdr>
       <w:spacing w:before="200" w:after="100"/>
       <w:ind w:left="86"/>
@@ -3587,7 +4336,7 @@
       <w:rFonts w:asciiTheme="majorHAnsi" w:eastAsiaTheme="majorEastAsia" w:hAnsiTheme="majorHAnsi" w:cstheme="majorBidi"/>
       <w:b/>
       <w:bCs/>
-      <w:color w:val="C45911" w:themeColor="accent2" w:themeShade="BF"/>
+      <w:color w:val="858585" w:themeColor="accent2" w:themeShade="BF"/>
       <w:sz w:val="22"/>
       <w:szCs w:val="22"/>
     </w:rPr>
@@ -3604,8 +4353,8 @@
     <w:rsid w:val="00FC7CEC"/>
     <w:pPr>
       <w:pBdr>
-        <w:left w:val="dotted" w:sz="4" w:space="2" w:color="ED7D31" w:themeColor="accent2"/>
-        <w:bottom w:val="dotted" w:sz="4" w:space="2" w:color="ED7D31" w:themeColor="accent2"/>
+        <w:left w:val="dotted" w:sz="4" w:space="2" w:color="B2B2B2" w:themeColor="accent2"/>
+        <w:bottom w:val="dotted" w:sz="4" w:space="2" w:color="B2B2B2" w:themeColor="accent2"/>
       </w:pBdr>
       <w:spacing w:before="200" w:after="100"/>
       <w:ind w:left="86"/>
@@ -3616,7 +4365,7 @@
       <w:rFonts w:asciiTheme="majorHAnsi" w:eastAsiaTheme="majorEastAsia" w:hAnsiTheme="majorHAnsi" w:cstheme="majorBidi"/>
       <w:b/>
       <w:bCs/>
-      <w:color w:val="C45911" w:themeColor="accent2" w:themeShade="BF"/>
+      <w:color w:val="858585" w:themeColor="accent2" w:themeShade="BF"/>
       <w:sz w:val="22"/>
       <w:szCs w:val="22"/>
     </w:rPr>
@@ -3633,7 +4382,7 @@
     <w:rsid w:val="00FC7CEC"/>
     <w:pPr>
       <w:pBdr>
-        <w:bottom w:val="single" w:sz="4" w:space="2" w:color="F7CAAC" w:themeColor="accent2" w:themeTint="66"/>
+        <w:bottom w:val="single" w:sz="4" w:space="2" w:color="E0E0E0" w:themeColor="accent2" w:themeTint="66"/>
       </w:pBdr>
       <w:spacing w:before="200" w:after="100"/>
       <w:contextualSpacing/>
@@ -3641,7 +4390,7 @@
     </w:pPr>
     <w:rPr>
       <w:rFonts w:asciiTheme="majorHAnsi" w:eastAsiaTheme="majorEastAsia" w:hAnsiTheme="majorHAnsi" w:cstheme="majorBidi"/>
-      <w:color w:val="C45911" w:themeColor="accent2" w:themeShade="BF"/>
+      <w:color w:val="858585" w:themeColor="accent2" w:themeShade="BF"/>
       <w:sz w:val="22"/>
       <w:szCs w:val="22"/>
     </w:rPr>
@@ -3658,7 +4407,7 @@
     <w:rsid w:val="00FC7CEC"/>
     <w:pPr>
       <w:pBdr>
-        <w:bottom w:val="dotted" w:sz="4" w:space="2" w:color="F4B083" w:themeColor="accent2" w:themeTint="99"/>
+        <w:bottom w:val="dotted" w:sz="4" w:space="2" w:color="D0D0D0" w:themeColor="accent2" w:themeTint="99"/>
       </w:pBdr>
       <w:spacing w:before="200" w:after="100"/>
       <w:contextualSpacing/>
@@ -3666,7 +4415,7 @@
     </w:pPr>
     <w:rPr>
       <w:rFonts w:asciiTheme="majorHAnsi" w:eastAsiaTheme="majorEastAsia" w:hAnsiTheme="majorHAnsi" w:cstheme="majorBidi"/>
-      <w:color w:val="C45911" w:themeColor="accent2" w:themeShade="BF"/>
+      <w:color w:val="858585" w:themeColor="accent2" w:themeShade="BF"/>
       <w:sz w:val="22"/>
       <w:szCs w:val="22"/>
     </w:rPr>
@@ -3688,7 +4437,7 @@
     </w:pPr>
     <w:rPr>
       <w:rFonts w:asciiTheme="majorHAnsi" w:eastAsiaTheme="majorEastAsia" w:hAnsiTheme="majorHAnsi" w:cstheme="majorBidi"/>
-      <w:color w:val="ED7D31" w:themeColor="accent2"/>
+      <w:color w:val="B2B2B2" w:themeColor="accent2"/>
       <w:sz w:val="22"/>
       <w:szCs w:val="22"/>
     </w:rPr>
@@ -3710,7 +4459,7 @@
     </w:pPr>
     <w:rPr>
       <w:rFonts w:asciiTheme="majorHAnsi" w:eastAsiaTheme="majorEastAsia" w:hAnsiTheme="majorHAnsi" w:cstheme="majorBidi"/>
-      <w:color w:val="ED7D31" w:themeColor="accent2"/>
+      <w:color w:val="B2B2B2" w:themeColor="accent2"/>
     </w:rPr>
   </w:style>
   <w:style w:type="character" w:default="1" w:styleId="DefaultParagraphFont">
@@ -3752,7 +4501,7 @@
       <w:bCs/>
       <w:i/>
       <w:iCs/>
-      <w:color w:val="C45911" w:themeColor="accent2" w:themeShade="BF"/>
+      <w:color w:val="858585" w:themeColor="accent2" w:themeShade="BF"/>
     </w:rPr>
   </w:style>
   <w:style w:type="character" w:customStyle="1" w:styleId="Heading3Char">
@@ -3767,7 +4516,7 @@
       <w:bCs/>
       <w:i/>
       <w:iCs/>
-      <w:color w:val="C45911" w:themeColor="accent2" w:themeShade="BF"/>
+      <w:color w:val="858585" w:themeColor="accent2" w:themeShade="BF"/>
     </w:rPr>
   </w:style>
   <w:style w:type="paragraph" w:styleId="ListParagraph">
@@ -3804,8 +4553,8 @@
       <w:bCs/>
       <w:i/>
       <w:iCs/>
-      <w:color w:val="823B0B" w:themeColor="accent2" w:themeShade="7F"/>
-      <w:shd w:val="clear" w:color="auto" w:fill="FBE4D5" w:themeFill="accent2" w:themeFillTint="33"/>
+      <w:color w:val="585858" w:themeColor="accent2" w:themeShade="7F"/>
+      <w:shd w:val="clear" w:color="auto" w:fill="EFEFEF" w:themeFill="accent2" w:themeFillTint="33"/>
     </w:rPr>
   </w:style>
   <w:style w:type="character" w:customStyle="1" w:styleId="Heading4Char">
@@ -3821,7 +4570,7 @@
       <w:bCs/>
       <w:i/>
       <w:iCs/>
-      <w:color w:val="C45911" w:themeColor="accent2" w:themeShade="BF"/>
+      <w:color w:val="858585" w:themeColor="accent2" w:themeShade="BF"/>
     </w:rPr>
   </w:style>
   <w:style w:type="character" w:customStyle="1" w:styleId="Heading5Char">
@@ -3837,7 +4586,7 @@
       <w:bCs/>
       <w:i/>
       <w:iCs/>
-      <w:color w:val="C45911" w:themeColor="accent2" w:themeShade="BF"/>
+      <w:color w:val="858585" w:themeColor="accent2" w:themeShade="BF"/>
     </w:rPr>
   </w:style>
   <w:style w:type="character" w:customStyle="1" w:styleId="Heading6Char">
@@ -3851,7 +4600,7 @@
       <w:rFonts w:asciiTheme="majorHAnsi" w:eastAsiaTheme="majorEastAsia" w:hAnsiTheme="majorHAnsi" w:cstheme="majorBidi"/>
       <w:i/>
       <w:iCs/>
-      <w:color w:val="C45911" w:themeColor="accent2" w:themeShade="BF"/>
+      <w:color w:val="858585" w:themeColor="accent2" w:themeShade="BF"/>
     </w:rPr>
   </w:style>
   <w:style w:type="character" w:customStyle="1" w:styleId="Heading7Char">
@@ -3865,7 +4614,7 @@
       <w:rFonts w:asciiTheme="majorHAnsi" w:eastAsiaTheme="majorEastAsia" w:hAnsiTheme="majorHAnsi" w:cstheme="majorBidi"/>
       <w:i/>
       <w:iCs/>
-      <w:color w:val="C45911" w:themeColor="accent2" w:themeShade="BF"/>
+      <w:color w:val="858585" w:themeColor="accent2" w:themeShade="BF"/>
     </w:rPr>
   </w:style>
   <w:style w:type="character" w:customStyle="1" w:styleId="Heading8Char">
@@ -3879,7 +4628,7 @@
       <w:rFonts w:asciiTheme="majorHAnsi" w:eastAsiaTheme="majorEastAsia" w:hAnsiTheme="majorHAnsi" w:cstheme="majorBidi"/>
       <w:i/>
       <w:iCs/>
-      <w:color w:val="ED7D31" w:themeColor="accent2"/>
+      <w:color w:val="B2B2B2" w:themeColor="accent2"/>
     </w:rPr>
   </w:style>
   <w:style w:type="character" w:customStyle="1" w:styleId="Heading9Char">
@@ -3893,7 +4642,7 @@
       <w:rFonts w:asciiTheme="majorHAnsi" w:eastAsiaTheme="majorEastAsia" w:hAnsiTheme="majorHAnsi" w:cstheme="majorBidi"/>
       <w:i/>
       <w:iCs/>
-      <w:color w:val="ED7D31" w:themeColor="accent2"/>
+      <w:color w:val="B2B2B2" w:themeColor="accent2"/>
       <w:sz w:val="20"/>
       <w:szCs w:val="20"/>
     </w:rPr>
@@ -3910,7 +4659,7 @@
     <w:rPr>
       <w:b/>
       <w:bCs/>
-      <w:color w:val="C45911" w:themeColor="accent2" w:themeShade="BF"/>
+      <w:color w:val="858585" w:themeColor="accent2" w:themeShade="BF"/>
       <w:sz w:val="18"/>
       <w:szCs w:val="18"/>
     </w:rPr>
@@ -3925,10 +4674,10 @@
     <w:rsid w:val="00FC7CEC"/>
     <w:pPr>
       <w:pBdr>
-        <w:top w:val="single" w:sz="48" w:space="0" w:color="ED7D31" w:themeColor="accent2"/>
-        <w:bottom w:val="single" w:sz="48" w:space="0" w:color="ED7D31" w:themeColor="accent2"/>
+        <w:top w:val="single" w:sz="48" w:space="0" w:color="B2B2B2" w:themeColor="accent2"/>
+        <w:bottom w:val="single" w:sz="48" w:space="0" w:color="B2B2B2" w:themeColor="accent2"/>
       </w:pBdr>
-      <w:shd w:val="clear" w:color="auto" w:fill="ED7D31" w:themeFill="accent2"/>
+      <w:shd w:val="clear" w:color="auto" w:fill="B2B2B2" w:themeFill="accent2"/>
       <w:spacing w:after="0"/>
       <w:jc w:val="center"/>
     </w:pPr>
@@ -3954,7 +4703,7 @@
       <w:spacing w:val="10"/>
       <w:sz w:val="48"/>
       <w:szCs w:val="48"/>
-      <w:shd w:val="clear" w:color="auto" w:fill="ED7D31" w:themeFill="accent2"/>
+      <w:shd w:val="clear" w:color="auto" w:fill="B2B2B2" w:themeFill="accent2"/>
     </w:rPr>
   </w:style>
   <w:style w:type="paragraph" w:styleId="Subtitle">
@@ -3967,14 +4716,14 @@
     <w:rsid w:val="00FC7CEC"/>
     <w:pPr>
       <w:pBdr>
-        <w:bottom w:val="dotted" w:sz="8" w:space="10" w:color="ED7D31" w:themeColor="accent2"/>
+        <w:bottom w:val="dotted" w:sz="8" w:space="10" w:color="B2B2B2" w:themeColor="accent2"/>
       </w:pBdr>
       <w:spacing w:before="200" w:after="900"/>
       <w:jc w:val="center"/>
     </w:pPr>
     <w:rPr>
       <w:rFonts w:asciiTheme="majorHAnsi" w:eastAsiaTheme="majorEastAsia" w:hAnsiTheme="majorHAnsi" w:cstheme="majorBidi"/>
-      <w:color w:val="823B0B" w:themeColor="accent2" w:themeShade="7F"/>
+      <w:color w:val="585858" w:themeColor="accent2" w:themeShade="7F"/>
       <w:sz w:val="24"/>
       <w:szCs w:val="24"/>
     </w:rPr>
@@ -3989,7 +4738,7 @@
       <w:rFonts w:asciiTheme="majorHAnsi" w:eastAsiaTheme="majorEastAsia" w:hAnsiTheme="majorHAnsi" w:cstheme="majorBidi"/>
       <w:i/>
       <w:iCs/>
-      <w:color w:val="823B0B" w:themeColor="accent2" w:themeShade="7F"/>
+      <w:color w:val="585858" w:themeColor="accent2" w:themeShade="7F"/>
       <w:sz w:val="24"/>
       <w:szCs w:val="24"/>
     </w:rPr>
@@ -4016,9 +4765,9 @@
       <w:bCs/>
       <w:i/>
       <w:iCs/>
-      <w:color w:val="ED7D31" w:themeColor="accent2"/>
-      <w:bdr w:val="single" w:sz="18" w:space="0" w:color="FBE4D5" w:themeColor="accent2" w:themeTint="33"/>
-      <w:shd w:val="clear" w:color="auto" w:fill="FBE4D5" w:themeFill="accent2" w:themeFillTint="33"/>
+      <w:color w:val="B2B2B2" w:themeColor="accent2"/>
+      <w:bdr w:val="single" w:sz="18" w:space="0" w:color="EFEFEF" w:themeColor="accent2" w:themeTint="33"/>
+      <w:shd w:val="clear" w:color="auto" w:fill="EFEFEF" w:themeFill="accent2" w:themeFillTint="33"/>
     </w:rPr>
   </w:style>
   <w:style w:type="paragraph" w:styleId="NoSpacing">
@@ -4042,7 +4791,7 @@
     <w:rPr>
       <w:i w:val="0"/>
       <w:iCs w:val="0"/>
-      <w:color w:val="C45911" w:themeColor="accent2" w:themeShade="BF"/>
+      <w:color w:val="858585" w:themeColor="accent2" w:themeShade="BF"/>
     </w:rPr>
   </w:style>
   <w:style w:type="character" w:customStyle="1" w:styleId="QuoteChar">
@@ -4052,7 +4801,7 @@
     <w:uiPriority w:val="29"/>
     <w:rsid w:val="00FC7CEC"/>
     <w:rPr>
-      <w:color w:val="C45911" w:themeColor="accent2" w:themeShade="BF"/>
+      <w:color w:val="858585" w:themeColor="accent2" w:themeShade="BF"/>
       <w:sz w:val="20"/>
       <w:szCs w:val="20"/>
     </w:rPr>
@@ -4067,8 +4816,8 @@
     <w:rsid w:val="00FC7CEC"/>
     <w:pPr>
       <w:pBdr>
-        <w:top w:val="dotted" w:sz="8" w:space="10" w:color="ED7D31" w:themeColor="accent2"/>
-        <w:bottom w:val="dotted" w:sz="8" w:space="10" w:color="ED7D31" w:themeColor="accent2"/>
+        <w:top w:val="dotted" w:sz="8" w:space="10" w:color="B2B2B2" w:themeColor="accent2"/>
+        <w:bottom w:val="dotted" w:sz="8" w:space="10" w:color="B2B2B2" w:themeColor="accent2"/>
       </w:pBdr>
       <w:spacing w:line="300" w:lineRule="auto"/>
       <w:ind w:left="2160" w:right="2160"/>
@@ -4078,7 +4827,7 @@
       <w:rFonts w:asciiTheme="majorHAnsi" w:eastAsiaTheme="majorEastAsia" w:hAnsiTheme="majorHAnsi" w:cstheme="majorBidi"/>
       <w:b/>
       <w:bCs/>
-      <w:color w:val="ED7D31" w:themeColor="accent2"/>
+      <w:color w:val="B2B2B2" w:themeColor="accent2"/>
     </w:rPr>
   </w:style>
   <w:style w:type="character" w:customStyle="1" w:styleId="IntenseQuoteChar">
@@ -4093,7 +4842,7 @@
       <w:bCs/>
       <w:i/>
       <w:iCs/>
-      <w:color w:val="ED7D31" w:themeColor="accent2"/>
+      <w:color w:val="B2B2B2" w:themeColor="accent2"/>
       <w:sz w:val="20"/>
       <w:szCs w:val="20"/>
     </w:rPr>
@@ -4107,7 +4856,7 @@
       <w:rFonts w:asciiTheme="majorHAnsi" w:eastAsiaTheme="majorEastAsia" w:hAnsiTheme="majorHAnsi" w:cstheme="majorBidi"/>
       <w:i/>
       <w:iCs/>
-      <w:color w:val="ED7D31" w:themeColor="accent2"/>
+      <w:color w:val="B2B2B2" w:themeColor="accent2"/>
     </w:rPr>
   </w:style>
   <w:style w:type="character" w:styleId="IntenseEmphasis">
@@ -4123,8 +4872,8 @@
       <w:iCs/>
       <w:dstrike w:val="0"/>
       <w:color w:val="FFFFFF" w:themeColor="background1"/>
-      <w:bdr w:val="single" w:sz="18" w:space="0" w:color="ED7D31" w:themeColor="accent2"/>
-      <w:shd w:val="clear" w:color="auto" w:fill="ED7D31" w:themeFill="accent2"/>
+      <w:bdr w:val="single" w:sz="18" w:space="0" w:color="B2B2B2" w:themeColor="accent2"/>
+      <w:shd w:val="clear" w:color="auto" w:fill="B2B2B2" w:themeFill="accent2"/>
       <w:vertAlign w:val="baseline"/>
     </w:rPr>
   </w:style>
@@ -4137,8 +4886,8 @@
       <w:i/>
       <w:iCs/>
       <w:smallCaps/>
-      <w:color w:val="ED7D31" w:themeColor="accent2"/>
-      <w:u w:color="ED7D31" w:themeColor="accent2"/>
+      <w:color w:val="B2B2B2" w:themeColor="accent2"/>
+      <w:u w:color="B2B2B2" w:themeColor="accent2"/>
     </w:rPr>
   </w:style>
   <w:style w:type="character" w:styleId="IntenseReference">
@@ -4152,8 +4901,8 @@
       <w:i/>
       <w:iCs/>
       <w:smallCaps/>
-      <w:color w:val="ED7D31" w:themeColor="accent2"/>
-      <w:u w:color="ED7D31" w:themeColor="accent2"/>
+      <w:color w:val="B2B2B2" w:themeColor="accent2"/>
+      <w:u w:color="B2B2B2" w:themeColor="accent2"/>
     </w:rPr>
   </w:style>
   <w:style w:type="character" w:styleId="BookTitle">
@@ -4168,7 +4917,7 @@
       <w:i/>
       <w:iCs/>
       <w:smallCaps/>
-      <w:color w:val="C45911" w:themeColor="accent2" w:themeShade="BF"/>
+      <w:color w:val="858585" w:themeColor="accent2" w:themeShade="BF"/>
       <w:u w:val="single"/>
     </w:rPr>
   </w:style>
@@ -4287,7 +5036,7 @@
     <w:charset w:val="00"/>
     <w:family w:val="roman"/>
     <w:pitch w:val="variable"/>
-    <w:sig w:usb0="E0002AFF" w:usb1="C0007841" w:usb2="00000009" w:usb3="00000000" w:csb0="000001FF" w:csb1="00000000"/>
+    <w:sig w:usb0="20002A87" w:usb1="80000000" w:usb2="00000008" w:usb3="00000000" w:csb0="000001FF" w:csb1="00000000"/>
   </w:font>
   <w:font w:name="Courier New">
     <w:panose1 w:val="02070309020205020404"/>
@@ -4299,7 +5048,7 @@
   <w:font w:name="Wingdings">
     <w:panose1 w:val="05000000000000000000"/>
     <w:charset w:val="02"/>
-    <w:family w:val="auto"/>
+    <w:family w:val="decorative"/>
     <w:pitch w:val="variable"/>
     <w:sig w:usb0="00000000" w:usb1="10000000" w:usb2="00000000" w:usb3="00000000" w:csb0="80000000" w:csb1="00000000"/>
   </w:font>
@@ -4344,6 +5093,9 @@
   <w:rsids>
     <w:rsidRoot w:val="00DC4BAA"/>
     <w:rsid w:val="001B46FF"/>
+    <w:rsid w:val="00421EA1"/>
+    <w:rsid w:val="00C3346E"/>
+    <w:rsid w:val="00CD10E8"/>
     <w:rsid w:val="00DC4BAA"/>
   </w:rsids>
   <m:mathPr>
@@ -4821,7 +5573,7 @@
 <file path=word/theme/theme1.xml><?xml version="1.0" encoding="utf-8"?>
 <a:theme xmlns:a="http://schemas.openxmlformats.org/drawingml/2006/main" name="Office Theme">
   <a:themeElements>
-    <a:clrScheme name="Office">
+    <a:clrScheme name="Grayscale">
       <a:dk1>
         <a:sysClr val="windowText" lastClr="000000"/>
       </a:dk1>
@@ -4829,34 +5581,34 @@
         <a:sysClr val="window" lastClr="FFFFFF"/>
       </a:lt1>
       <a:dk2>
-        <a:srgbClr val="44546A"/>
+        <a:srgbClr val="000000"/>
       </a:dk2>
       <a:lt2>
-        <a:srgbClr val="E7E6E6"/>
+        <a:srgbClr val="F8F8F8"/>
       </a:lt2>
       <a:accent1>
-        <a:srgbClr val="4472C4"/>
+        <a:srgbClr val="DDDDDD"/>
       </a:accent1>
       <a:accent2>
-        <a:srgbClr val="ED7D31"/>
+        <a:srgbClr val="B2B2B2"/>
       </a:accent2>
       <a:accent3>
-        <a:srgbClr val="A5A5A5"/>
+        <a:srgbClr val="969696"/>
       </a:accent3>
       <a:accent4>
-        <a:srgbClr val="FFC000"/>
+        <a:srgbClr val="808080"/>
       </a:accent4>
       <a:accent5>
-        <a:srgbClr val="5B9BD5"/>
+        <a:srgbClr val="5F5F5F"/>
       </a:accent5>
       <a:accent6>
-        <a:srgbClr val="70AD47"/>
+        <a:srgbClr val="4D4D4D"/>
       </a:accent6>
       <a:hlink>
-        <a:srgbClr val="0563C1"/>
+        <a:srgbClr val="5F5F5F"/>
       </a:hlink>
       <a:folHlink>
-        <a:srgbClr val="954F72"/>
+        <a:srgbClr val="919191"/>
       </a:folHlink>
     </a:clrScheme>
     <a:fontScheme name="Office">

</xml_diff>